<commit_message>
Add title, fix names
</commit_message>
<xml_diff>
--- a/Write-up.docx
+++ b/Write-up.docx
@@ -14,7 +14,7 @@
           <w:rFonts w:ascii="Times New Roman" w:hAnsi="Times New Roman" w:cs="Times New Roman"/>
           <w:lang w:val="en-US"/>
         </w:rPr>
-        <w:t>Thanh Pham – TVP200000 – CS4337.502</w:t>
+        <w:t>CS 4337.502</w:t>
       </w:r>
     </w:p>
     <w:p>
@@ -24,476 +24,535 @@
           <w:lang w:val="en-US"/>
         </w:rPr>
       </w:pPr>
-    </w:p>
-    <w:p>
-      <w:pPr>
+      <w:r>
         <w:rPr>
           <w:rFonts w:ascii="Times New Roman" w:hAnsi="Times New Roman" w:cs="Times New Roman"/>
           <w:lang w:val="en-US"/>
         </w:rPr>
-      </w:pPr>
-    </w:p>
-    <w:p>
-      <w:pPr>
+        <w:t>Thanh Pham – TVP200000</w:t>
+      </w:r>
+    </w:p>
+    <w:p>
+      <w:pPr>
+        <w:rPr>
+          <w:rFonts w:ascii="Times New Roman" w:hAnsi="Times New Roman" w:cs="Times New Roman"/>
+        </w:rPr>
+      </w:pPr>
+      <w:r>
         <w:rPr>
           <w:rFonts w:ascii="Times New Roman" w:hAnsi="Times New Roman" w:cs="Times New Roman"/>
           <w:lang w:val="en-US"/>
         </w:rPr>
-      </w:pPr>
-      <w:r>
+        <w:t xml:space="preserve">Bach Nguyen – </w:t>
+      </w:r>
+      <w:r>
+        <w:rPr>
+          <w:rFonts w:ascii="Times New Roman" w:hAnsi="Times New Roman" w:cs="Times New Roman"/>
+        </w:rPr>
+        <w:t>nvb180000</w:t>
+      </w:r>
+    </w:p>
+    <w:p>
+      <w:pPr>
         <w:rPr>
           <w:rFonts w:ascii="Times New Roman" w:hAnsi="Times New Roman" w:cs="Times New Roman"/>
           <w:lang w:val="en-US"/>
         </w:rPr>
-        <w:t>1. The change to the language (The Syntax)</w:t>
-      </w:r>
-    </w:p>
-    <w:p>
-      <w:pPr>
-        <w:tabs>
-          <w:tab w:val="right" w:pos="1701"/>
-          <w:tab w:val="left" w:pos="1985"/>
-        </w:tabs>
-        <w:adjustRightInd w:val="0"/>
-        <w:rPr>
-          <w:rFonts w:ascii="Times New Roman" w:eastAsiaTheme="minorHAnsi" w:hAnsi="Times New Roman" w:cs="Times New Roman"/>
-        </w:rPr>
-      </w:pPr>
-      <w:r>
-        <w:rPr>
-          <w:rFonts w:ascii="Times New Roman" w:eastAsiaTheme="minorHAnsi" w:hAnsi="Times New Roman" w:cs="Times New Roman"/>
-        </w:rPr>
-        <w:t xml:space="preserve">(1) </w:t>
-      </w:r>
-      <w:r>
-        <w:rPr>
-          <w:rFonts w:ascii="Times New Roman" w:eastAsiaTheme="minorHAnsi" w:hAnsi="Times New Roman" w:cs="Times New Roman"/>
-        </w:rPr>
-        <w:tab/>
-        <w:t xml:space="preserve">&lt;prog&gt; </w:t>
-      </w:r>
-      <w:r>
-        <w:rPr>
-          <w:rFonts w:ascii="Times New Roman" w:eastAsiaTheme="minorHAnsi" w:hAnsi="Times New Roman" w:cs="Times New Roman"/>
-        </w:rPr>
-        <w:tab/>
-      </w:r>
-      <w:r>
-        <w:rPr>
-          <w:rFonts w:ascii="Times New Roman" w:eastAsiaTheme="minorHAnsi" w:hAnsi="Times New Roman" w:cs="Times New Roman"/>
-        </w:rPr>
-        <w:sym w:font="Wingdings" w:char="F0E0"/>
-      </w:r>
-      <w:r>
-        <w:rPr>
-          <w:rFonts w:ascii="Times New Roman" w:eastAsiaTheme="minorHAnsi" w:hAnsi="Times New Roman" w:cs="Times New Roman"/>
-        </w:rPr>
-        <w:t xml:space="preserve"> &lt;stmt_list&gt;</w:t>
-      </w:r>
-    </w:p>
-    <w:p>
-      <w:pPr>
-        <w:tabs>
-          <w:tab w:val="right" w:pos="1701"/>
-          <w:tab w:val="left" w:pos="1985"/>
-        </w:tabs>
-        <w:adjustRightInd w:val="0"/>
-        <w:rPr>
-          <w:rFonts w:ascii="Times New Roman" w:eastAsiaTheme="minorHAnsi" w:hAnsi="Times New Roman" w:cs="Times New Roman"/>
-        </w:rPr>
-      </w:pPr>
-      <w:r>
-        <w:rPr>
-          <w:rFonts w:ascii="Times New Roman" w:eastAsiaTheme="minorHAnsi" w:hAnsi="Times New Roman" w:cs="Times New Roman"/>
-        </w:rPr>
-        <w:t xml:space="preserve">(2) </w:t>
-      </w:r>
-      <w:r>
-        <w:rPr>
-          <w:rFonts w:ascii="Times New Roman" w:eastAsiaTheme="minorHAnsi" w:hAnsi="Times New Roman" w:cs="Times New Roman"/>
-        </w:rPr>
-        <w:tab/>
-        <w:t xml:space="preserve">&lt;stmt_list&gt; </w:t>
-      </w:r>
-      <w:r>
-        <w:rPr>
-          <w:rFonts w:ascii="Times New Roman" w:eastAsiaTheme="minorHAnsi" w:hAnsi="Times New Roman" w:cs="Times New Roman"/>
-        </w:rPr>
-        <w:tab/>
-      </w:r>
-      <w:r>
-        <w:rPr>
-          <w:rFonts w:ascii="Times New Roman" w:eastAsiaTheme="minorHAnsi" w:hAnsi="Times New Roman" w:cs="Times New Roman"/>
-        </w:rPr>
-        <w:sym w:font="Wingdings" w:char="F0E0"/>
-      </w:r>
-      <w:r>
-        <w:rPr>
-          <w:rFonts w:ascii="Times New Roman" w:eastAsiaTheme="minorHAnsi" w:hAnsi="Times New Roman" w:cs="Times New Roman"/>
-        </w:rPr>
-        <w:t xml:space="preserve"> e</w:t>
-      </w:r>
-    </w:p>
-    <w:p>
-      <w:pPr>
-        <w:tabs>
-          <w:tab w:val="right" w:pos="1701"/>
-          <w:tab w:val="left" w:pos="1985"/>
-        </w:tabs>
-        <w:adjustRightInd w:val="0"/>
-        <w:rPr>
-          <w:rFonts w:ascii="Times New Roman" w:eastAsiaTheme="minorHAnsi" w:hAnsi="Times New Roman" w:cs="Times New Roman"/>
-        </w:rPr>
-      </w:pPr>
-      <w:r>
-        <w:rPr>
-          <w:rFonts w:ascii="Times New Roman" w:eastAsiaTheme="minorHAnsi" w:hAnsi="Times New Roman" w:cs="Times New Roman"/>
-        </w:rPr>
-        <w:t xml:space="preserve">(3) </w:t>
-      </w:r>
-      <w:r>
-        <w:rPr>
-          <w:rFonts w:ascii="Times New Roman" w:eastAsiaTheme="minorHAnsi" w:hAnsi="Times New Roman" w:cs="Times New Roman"/>
-        </w:rPr>
-        <w:tab/>
-      </w:r>
-      <w:r>
-        <w:rPr>
-          <w:rFonts w:ascii="Times New Roman" w:eastAsiaTheme="minorHAnsi" w:hAnsi="Times New Roman" w:cs="Times New Roman"/>
-        </w:rPr>
-        <w:tab/>
-      </w:r>
-      <w:r>
-        <w:rPr>
-          <w:rFonts w:ascii="Times New Roman" w:eastAsiaTheme="minorHAnsi" w:hAnsi="Times New Roman" w:cs="Times New Roman"/>
-        </w:rPr>
-        <w:tab/>
-        <w:t>| &lt;stmt&gt; “;” &lt;stmt_list&gt;</w:t>
-      </w:r>
-    </w:p>
-    <w:p>
-      <w:pPr>
-        <w:tabs>
-          <w:tab w:val="right" w:pos="1701"/>
-          <w:tab w:val="left" w:pos="1985"/>
-        </w:tabs>
-        <w:adjustRightInd w:val="0"/>
-        <w:rPr>
-          <w:rFonts w:ascii="Times New Roman" w:eastAsiaTheme="minorHAnsi" w:hAnsi="Times New Roman" w:cs="Times New Roman"/>
-        </w:rPr>
-      </w:pPr>
-      <w:r>
-        <w:rPr>
-          <w:rFonts w:ascii="Times New Roman" w:eastAsiaTheme="minorHAnsi" w:hAnsi="Times New Roman" w:cs="Times New Roman"/>
-        </w:rPr>
-        <w:t xml:space="preserve">(4) </w:t>
-      </w:r>
-      <w:r>
-        <w:rPr>
-          <w:rFonts w:ascii="Times New Roman" w:eastAsiaTheme="minorHAnsi" w:hAnsi="Times New Roman" w:cs="Times New Roman"/>
-        </w:rPr>
-        <w:tab/>
-        <w:t xml:space="preserve">&lt;stmt&gt; </w:t>
-      </w:r>
-      <w:r>
-        <w:rPr>
-          <w:rFonts w:ascii="Times New Roman" w:eastAsiaTheme="minorHAnsi" w:hAnsi="Times New Roman" w:cs="Times New Roman"/>
-        </w:rPr>
-        <w:tab/>
-      </w:r>
-      <w:r>
-        <w:rPr>
-          <w:rFonts w:ascii="Times New Roman" w:eastAsiaTheme="minorHAnsi" w:hAnsi="Times New Roman" w:cs="Times New Roman"/>
-        </w:rPr>
-        <w:sym w:font="Wingdings" w:char="F0E0"/>
-      </w:r>
-      <w:r>
-        <w:rPr>
-          <w:rFonts w:ascii="Times New Roman" w:eastAsiaTheme="minorHAnsi" w:hAnsi="Times New Roman" w:cs="Times New Roman"/>
-        </w:rPr>
-        <w:t xml:space="preserve"> &lt;print&gt;</w:t>
-      </w:r>
-    </w:p>
-    <w:p>
-      <w:pPr>
-        <w:tabs>
-          <w:tab w:val="right" w:pos="1701"/>
-          <w:tab w:val="left" w:pos="1985"/>
-        </w:tabs>
-        <w:adjustRightInd w:val="0"/>
-        <w:rPr>
-          <w:rFonts w:ascii="Times New Roman" w:eastAsiaTheme="minorHAnsi" w:hAnsi="Times New Roman" w:cs="Times New Roman"/>
-        </w:rPr>
-      </w:pPr>
-      <w:r>
-        <w:rPr>
-          <w:rFonts w:ascii="Times New Roman" w:eastAsiaTheme="minorHAnsi" w:hAnsi="Times New Roman" w:cs="Times New Roman"/>
-        </w:rPr>
-        <w:t xml:space="preserve">(5) </w:t>
-      </w:r>
-      <w:r>
-        <w:rPr>
-          <w:rFonts w:ascii="Times New Roman" w:eastAsiaTheme="minorHAnsi" w:hAnsi="Times New Roman" w:cs="Times New Roman"/>
-        </w:rPr>
-        <w:tab/>
-      </w:r>
-      <w:r>
-        <w:rPr>
-          <w:rFonts w:ascii="Times New Roman" w:eastAsiaTheme="minorHAnsi" w:hAnsi="Times New Roman" w:cs="Times New Roman"/>
-        </w:rPr>
-        <w:tab/>
-      </w:r>
-      <w:r>
-        <w:rPr>
-          <w:rFonts w:ascii="Times New Roman" w:eastAsiaTheme="minorHAnsi" w:hAnsi="Times New Roman" w:cs="Times New Roman"/>
-        </w:rPr>
-        <w:tab/>
-        <w:t>| &lt;input&gt;</w:t>
-      </w:r>
-    </w:p>
-    <w:p>
-      <w:pPr>
-        <w:tabs>
-          <w:tab w:val="right" w:pos="1701"/>
-          <w:tab w:val="left" w:pos="1985"/>
-        </w:tabs>
-        <w:adjustRightInd w:val="0"/>
-        <w:rPr>
-          <w:rFonts w:ascii="Times New Roman" w:eastAsiaTheme="minorHAnsi" w:hAnsi="Times New Roman" w:cs="Times New Roman"/>
-        </w:rPr>
-      </w:pPr>
-      <w:r>
-        <w:rPr>
-          <w:rFonts w:ascii="Times New Roman" w:eastAsiaTheme="minorHAnsi" w:hAnsi="Times New Roman" w:cs="Times New Roman"/>
-        </w:rPr>
-        <w:t xml:space="preserve">(6) </w:t>
-      </w:r>
-      <w:r>
-        <w:rPr>
-          <w:rFonts w:ascii="Times New Roman" w:eastAsiaTheme="minorHAnsi" w:hAnsi="Times New Roman" w:cs="Times New Roman"/>
-        </w:rPr>
-        <w:tab/>
-      </w:r>
-      <w:r>
-        <w:rPr>
-          <w:rFonts w:ascii="Times New Roman" w:eastAsiaTheme="minorHAnsi" w:hAnsi="Times New Roman" w:cs="Times New Roman"/>
-        </w:rPr>
-        <w:tab/>
-      </w:r>
-      <w:r>
-        <w:rPr>
-          <w:rFonts w:ascii="Times New Roman" w:eastAsiaTheme="minorHAnsi" w:hAnsi="Times New Roman" w:cs="Times New Roman"/>
-        </w:rPr>
-        <w:tab/>
-        <w:t>| &lt;assign&gt;</w:t>
-      </w:r>
-    </w:p>
-    <w:p>
-      <w:pPr>
-        <w:tabs>
-          <w:tab w:val="right" w:pos="1701"/>
-          <w:tab w:val="left" w:pos="1985"/>
-        </w:tabs>
-        <w:adjustRightInd w:val="0"/>
-        <w:rPr>
-          <w:rFonts w:ascii="Times New Roman" w:eastAsiaTheme="minorHAnsi" w:hAnsi="Times New Roman" w:cs="Times New Roman"/>
-        </w:rPr>
-      </w:pPr>
-      <w:r>
-        <w:rPr>
-          <w:rFonts w:ascii="Times New Roman" w:eastAsiaTheme="minorHAnsi" w:hAnsi="Times New Roman" w:cs="Times New Roman"/>
-        </w:rPr>
-        <w:t xml:space="preserve">(7) </w:t>
-      </w:r>
-      <w:r>
-        <w:rPr>
-          <w:rFonts w:ascii="Times New Roman" w:eastAsiaTheme="minorHAnsi" w:hAnsi="Times New Roman" w:cs="Times New Roman"/>
-        </w:rPr>
-        <w:tab/>
-      </w:r>
-      <w:r>
-        <w:rPr>
-          <w:rFonts w:ascii="Times New Roman" w:eastAsiaTheme="minorHAnsi" w:hAnsi="Times New Roman" w:cs="Times New Roman"/>
-        </w:rPr>
-        <w:tab/>
-      </w:r>
-      <w:r>
-        <w:rPr>
-          <w:rFonts w:ascii="Times New Roman" w:eastAsiaTheme="minorHAnsi" w:hAnsi="Times New Roman" w:cs="Times New Roman"/>
-        </w:rPr>
-        <w:tab/>
-        <w:t>| &lt;if&gt;</w:t>
-      </w:r>
-    </w:p>
-    <w:p>
-      <w:pPr>
-        <w:tabs>
-          <w:tab w:val="right" w:pos="1701"/>
-          <w:tab w:val="left" w:pos="1985"/>
-        </w:tabs>
-        <w:adjustRightInd w:val="0"/>
-        <w:rPr>
-          <w:rFonts w:ascii="Times New Roman" w:eastAsiaTheme="minorHAnsi" w:hAnsi="Times New Roman" w:cs="Times New Roman"/>
-        </w:rPr>
-      </w:pPr>
-      <w:r>
-        <w:rPr>
-          <w:rFonts w:ascii="Times New Roman" w:eastAsiaTheme="minorHAnsi" w:hAnsi="Times New Roman" w:cs="Times New Roman"/>
-        </w:rPr>
-        <w:t xml:space="preserve">(8) </w:t>
-      </w:r>
-      <w:r>
-        <w:rPr>
-          <w:rFonts w:ascii="Times New Roman" w:eastAsiaTheme="minorHAnsi" w:hAnsi="Times New Roman" w:cs="Times New Roman"/>
-        </w:rPr>
-        <w:tab/>
-      </w:r>
-      <w:r>
-        <w:rPr>
-          <w:rFonts w:ascii="Times New Roman" w:eastAsiaTheme="minorHAnsi" w:hAnsi="Times New Roman" w:cs="Times New Roman"/>
-        </w:rPr>
-        <w:tab/>
-      </w:r>
-      <w:r>
-        <w:rPr>
-          <w:rFonts w:ascii="Times New Roman" w:eastAsiaTheme="minorHAnsi" w:hAnsi="Times New Roman" w:cs="Times New Roman"/>
-        </w:rPr>
-        <w:tab/>
-        <w:t>| &lt;while&gt;</w:t>
-      </w:r>
-    </w:p>
-    <w:p>
-      <w:pPr>
-        <w:tabs>
-          <w:tab w:val="right" w:pos="1701"/>
-          <w:tab w:val="left" w:pos="1985"/>
-        </w:tabs>
-        <w:adjustRightInd w:val="0"/>
-        <w:rPr>
-          <w:rFonts w:ascii="Times New Roman" w:eastAsiaTheme="minorHAnsi" w:hAnsi="Times New Roman" w:cs="Times New Roman"/>
-          <w:highlight w:val="yellow"/>
-        </w:rPr>
-      </w:pPr>
-      <w:r>
-        <w:rPr>
-          <w:rFonts w:ascii="Times New Roman" w:eastAsiaTheme="minorHAnsi" w:hAnsi="Times New Roman" w:cs="Times New Roman"/>
-          <w:highlight w:val="yellow"/>
-        </w:rPr>
-        <w:t>(9)</w:t>
-      </w:r>
-      <w:r>
-        <w:rPr>
-          <w:rFonts w:ascii="Times New Roman" w:eastAsiaTheme="minorHAnsi" w:hAnsi="Times New Roman" w:cs="Times New Roman"/>
-          <w:highlight w:val="yellow"/>
-        </w:rPr>
-        <w:tab/>
-      </w:r>
-      <w:r>
-        <w:rPr>
-          <w:rFonts w:ascii="Times New Roman" w:eastAsiaTheme="minorHAnsi" w:hAnsi="Times New Roman" w:cs="Times New Roman"/>
-          <w:highlight w:val="yellow"/>
-        </w:rPr>
-        <w:tab/>
-      </w:r>
-      <w:r>
-        <w:rPr>
-          <w:rFonts w:ascii="Times New Roman" w:eastAsiaTheme="minorHAnsi" w:hAnsi="Times New Roman" w:cs="Times New Roman"/>
-          <w:highlight w:val="yellow"/>
-        </w:rPr>
-        <w:tab/>
-        <w:t>| &lt;for&gt;</w:t>
-      </w:r>
-    </w:p>
-    <w:p>
-      <w:pPr>
-        <w:tabs>
-          <w:tab w:val="right" w:pos="1701"/>
-          <w:tab w:val="left" w:pos="1985"/>
-        </w:tabs>
-        <w:adjustRightInd w:val="0"/>
-        <w:rPr>
-          <w:rFonts w:ascii="Times New Roman" w:eastAsiaTheme="minorHAnsi" w:hAnsi="Times New Roman" w:cs="Times New Roman"/>
-        </w:rPr>
-      </w:pPr>
-      <w:r>
-        <w:rPr>
-          <w:rFonts w:ascii="Times New Roman" w:eastAsiaTheme="minorHAnsi" w:hAnsi="Times New Roman" w:cs="Times New Roman"/>
-        </w:rPr>
-        <w:t xml:space="preserve">(10) </w:t>
-      </w:r>
-      <w:r>
-        <w:rPr>
-          <w:rFonts w:ascii="Times New Roman" w:eastAsiaTheme="minorHAnsi" w:hAnsi="Times New Roman" w:cs="Times New Roman"/>
-        </w:rPr>
-        <w:tab/>
-        <w:t>&lt;print&gt;</w:t>
-      </w:r>
-      <w:r>
-        <w:rPr>
-          <w:rFonts w:ascii="Times New Roman" w:eastAsiaTheme="minorHAnsi" w:hAnsi="Times New Roman" w:cs="Times New Roman"/>
-        </w:rPr>
-        <w:tab/>
-      </w:r>
-      <w:r>
-        <w:rPr>
-          <w:rFonts w:ascii="Times New Roman" w:eastAsiaTheme="minorHAnsi" w:hAnsi="Times New Roman" w:cs="Times New Roman"/>
-        </w:rPr>
-        <w:sym w:font="Wingdings" w:char="F0E0"/>
-      </w:r>
-      <w:r>
-        <w:rPr>
-          <w:rFonts w:ascii="Times New Roman" w:eastAsiaTheme="minorHAnsi" w:hAnsi="Times New Roman" w:cs="Times New Roman"/>
-        </w:rPr>
-        <w:t xml:space="preserve"> “print” &lt;p-arg&gt;</w:t>
-      </w:r>
-    </w:p>
-    <w:p>
-      <w:pPr>
-        <w:tabs>
-          <w:tab w:val="right" w:pos="1701"/>
-          <w:tab w:val="left" w:pos="1985"/>
-        </w:tabs>
-        <w:adjustRightInd w:val="0"/>
-        <w:rPr>
-          <w:rFonts w:ascii="Times New Roman" w:eastAsiaTheme="minorHAnsi" w:hAnsi="Times New Roman" w:cs="Times New Roman"/>
-        </w:rPr>
-      </w:pPr>
-      <w:r>
-        <w:rPr>
-          <w:rFonts w:ascii="Times New Roman" w:eastAsiaTheme="minorHAnsi" w:hAnsi="Times New Roman" w:cs="Times New Roman"/>
-        </w:rPr>
-        <w:t xml:space="preserve">(11) </w:t>
-      </w:r>
-      <w:r>
-        <w:rPr>
-          <w:rFonts w:ascii="Times New Roman" w:eastAsiaTheme="minorHAnsi" w:hAnsi="Times New Roman" w:cs="Times New Roman"/>
-        </w:rPr>
-        <w:tab/>
-        <w:t xml:space="preserve">&lt;p-arg&gt; </w:t>
-      </w:r>
-      <w:r>
-        <w:rPr>
-          <w:rFonts w:ascii="Times New Roman" w:eastAsiaTheme="minorHAnsi" w:hAnsi="Times New Roman" w:cs="Times New Roman"/>
-        </w:rPr>
-        <w:tab/>
-      </w:r>
-      <w:r>
-        <w:rPr>
-          <w:rFonts w:ascii="Times New Roman" w:eastAsiaTheme="minorHAnsi" w:hAnsi="Times New Roman" w:cs="Times New Roman"/>
-        </w:rPr>
-        <w:sym w:font="Wingdings" w:char="F0E0"/>
-      </w:r>
-      <w:r>
-        <w:rPr>
-          <w:rFonts w:ascii="Times New Roman" w:eastAsiaTheme="minorHAnsi" w:hAnsi="Times New Roman" w:cs="Times New Roman"/>
-        </w:rPr>
-        <w:t xml:space="preserve"> S</w:t>
-      </w:r>
-      <w:r>
-        <w:rPr>
-          <w:rFonts w:ascii="Times New Roman" w:eastAsiaTheme="minorHAnsi" w:hAnsi="Times New Roman" w:cs="Times New Roman"/>
+      </w:pPr>
+    </w:p>
+    <w:p>
+      <w:pPr>
+        <w:jc w:val="center"/>
+        <w:rPr>
+          <w:rFonts w:ascii="Times New Roman" w:hAnsi="Times New Roman" w:cs="Times New Roman"/>
           <w:b/>
           <w:bCs/>
+          <w:lang w:val="en-US"/>
+        </w:rPr>
+      </w:pPr>
+      <w:r>
+        <w:rPr>
+          <w:rFonts w:ascii="Times New Roman" w:hAnsi="Times New Roman" w:cs="Times New Roman"/>
+          <w:b/>
+          <w:bCs/>
+          <w:lang w:val="en-US"/>
+        </w:rPr>
+        <w:t>Project (Part 1) Write-up</w:t>
+      </w:r>
+    </w:p>
+    <w:p>
+      <w:pPr>
+        <w:rPr>
+          <w:rFonts w:ascii="Times New Roman" w:hAnsi="Times New Roman" w:cs="Times New Roman"/>
+          <w:lang w:val="en-US"/>
+        </w:rPr>
+      </w:pPr>
+    </w:p>
+    <w:p>
+      <w:pPr>
+        <w:rPr>
+          <w:rFonts w:ascii="Times New Roman" w:hAnsi="Times New Roman" w:cs="Times New Roman"/>
+          <w:b/>
+          <w:bCs/>
+          <w:lang w:val="en-US"/>
+        </w:rPr>
+      </w:pPr>
+      <w:r>
+        <w:rPr>
+          <w:rFonts w:ascii="Times New Roman" w:hAnsi="Times New Roman" w:cs="Times New Roman"/>
+          <w:b/>
+          <w:bCs/>
+          <w:lang w:val="en-US"/>
+        </w:rPr>
+        <w:t>1. The change to the language (The Syntax)</w:t>
+      </w:r>
+    </w:p>
+    <w:p>
+      <w:pPr>
+        <w:tabs>
+          <w:tab w:val="right" w:pos="1701"/>
+          <w:tab w:val="left" w:pos="1985"/>
+        </w:tabs>
+        <w:adjustRightInd w:val="0"/>
+        <w:rPr>
+          <w:rFonts w:ascii="Times New Roman" w:eastAsiaTheme="minorHAnsi" w:hAnsi="Times New Roman" w:cs="Times New Roman"/>
+        </w:rPr>
+      </w:pPr>
+      <w:r>
+        <w:rPr>
+          <w:rFonts w:ascii="Times New Roman" w:eastAsiaTheme="minorHAnsi" w:hAnsi="Times New Roman" w:cs="Times New Roman"/>
+        </w:rPr>
+        <w:t xml:space="preserve">(1) </w:t>
+      </w:r>
+      <w:r>
+        <w:rPr>
+          <w:rFonts w:ascii="Times New Roman" w:eastAsiaTheme="minorHAnsi" w:hAnsi="Times New Roman" w:cs="Times New Roman"/>
+        </w:rPr>
+        <w:tab/>
+        <w:t xml:space="preserve">&lt;prog&gt; </w:t>
+      </w:r>
+      <w:r>
+        <w:rPr>
+          <w:rFonts w:ascii="Times New Roman" w:eastAsiaTheme="minorHAnsi" w:hAnsi="Times New Roman" w:cs="Times New Roman"/>
+        </w:rPr>
+        <w:tab/>
+      </w:r>
+      <w:r>
+        <w:rPr>
+          <w:rFonts w:ascii="Times New Roman" w:eastAsiaTheme="minorHAnsi" w:hAnsi="Times New Roman" w:cs="Times New Roman"/>
+        </w:rPr>
+        <w:sym w:font="Wingdings" w:char="F0E0"/>
+      </w:r>
+      <w:r>
+        <w:rPr>
+          <w:rFonts w:ascii="Times New Roman" w:eastAsiaTheme="minorHAnsi" w:hAnsi="Times New Roman" w:cs="Times New Roman"/>
+        </w:rPr>
+        <w:t xml:space="preserve"> &lt;stmt_list&gt;</w:t>
+      </w:r>
+    </w:p>
+    <w:p>
+      <w:pPr>
+        <w:tabs>
+          <w:tab w:val="right" w:pos="1701"/>
+          <w:tab w:val="left" w:pos="1985"/>
+        </w:tabs>
+        <w:adjustRightInd w:val="0"/>
+        <w:rPr>
+          <w:rFonts w:ascii="Times New Roman" w:eastAsiaTheme="minorHAnsi" w:hAnsi="Times New Roman" w:cs="Times New Roman"/>
+        </w:rPr>
+      </w:pPr>
+      <w:r>
+        <w:rPr>
+          <w:rFonts w:ascii="Times New Roman" w:eastAsiaTheme="minorHAnsi" w:hAnsi="Times New Roman" w:cs="Times New Roman"/>
+        </w:rPr>
+        <w:t xml:space="preserve">(2) </w:t>
+      </w:r>
+      <w:r>
+        <w:rPr>
+          <w:rFonts w:ascii="Times New Roman" w:eastAsiaTheme="minorHAnsi" w:hAnsi="Times New Roman" w:cs="Times New Roman"/>
+        </w:rPr>
+        <w:tab/>
+        <w:t xml:space="preserve">&lt;stmt_list&gt; </w:t>
+      </w:r>
+      <w:r>
+        <w:rPr>
+          <w:rFonts w:ascii="Times New Roman" w:eastAsiaTheme="minorHAnsi" w:hAnsi="Times New Roman" w:cs="Times New Roman"/>
+        </w:rPr>
+        <w:tab/>
+      </w:r>
+      <w:r>
+        <w:rPr>
+          <w:rFonts w:ascii="Times New Roman" w:eastAsiaTheme="minorHAnsi" w:hAnsi="Times New Roman" w:cs="Times New Roman"/>
+        </w:rPr>
+        <w:sym w:font="Wingdings" w:char="F0E0"/>
+      </w:r>
+      <w:r>
+        <w:rPr>
+          <w:rFonts w:ascii="Times New Roman" w:eastAsiaTheme="minorHAnsi" w:hAnsi="Times New Roman" w:cs="Times New Roman"/>
+        </w:rPr>
+        <w:t xml:space="preserve"> e</w:t>
+      </w:r>
+    </w:p>
+    <w:p>
+      <w:pPr>
+        <w:tabs>
+          <w:tab w:val="right" w:pos="1701"/>
+          <w:tab w:val="left" w:pos="1985"/>
+        </w:tabs>
+        <w:adjustRightInd w:val="0"/>
+        <w:rPr>
+          <w:rFonts w:ascii="Times New Roman" w:eastAsiaTheme="minorHAnsi" w:hAnsi="Times New Roman" w:cs="Times New Roman"/>
+        </w:rPr>
+      </w:pPr>
+      <w:r>
+        <w:rPr>
+          <w:rFonts w:ascii="Times New Roman" w:eastAsiaTheme="minorHAnsi" w:hAnsi="Times New Roman" w:cs="Times New Roman"/>
+        </w:rPr>
+        <w:t xml:space="preserve">(3) </w:t>
+      </w:r>
+      <w:r>
+        <w:rPr>
+          <w:rFonts w:ascii="Times New Roman" w:eastAsiaTheme="minorHAnsi" w:hAnsi="Times New Roman" w:cs="Times New Roman"/>
+        </w:rPr>
+        <w:tab/>
+      </w:r>
+      <w:r>
+        <w:rPr>
+          <w:rFonts w:ascii="Times New Roman" w:eastAsiaTheme="minorHAnsi" w:hAnsi="Times New Roman" w:cs="Times New Roman"/>
+        </w:rPr>
+        <w:tab/>
+      </w:r>
+      <w:r>
+        <w:rPr>
+          <w:rFonts w:ascii="Times New Roman" w:eastAsiaTheme="minorHAnsi" w:hAnsi="Times New Roman" w:cs="Times New Roman"/>
+        </w:rPr>
+        <w:tab/>
+        <w:t>| &lt;stmt&gt; “;” &lt;stmt_list&gt;</w:t>
+      </w:r>
+    </w:p>
+    <w:p>
+      <w:pPr>
+        <w:tabs>
+          <w:tab w:val="right" w:pos="1701"/>
+          <w:tab w:val="left" w:pos="1985"/>
+        </w:tabs>
+        <w:adjustRightInd w:val="0"/>
+        <w:rPr>
+          <w:rFonts w:ascii="Times New Roman" w:eastAsiaTheme="minorHAnsi" w:hAnsi="Times New Roman" w:cs="Times New Roman"/>
+        </w:rPr>
+      </w:pPr>
+      <w:r>
+        <w:rPr>
+          <w:rFonts w:ascii="Times New Roman" w:eastAsiaTheme="minorHAnsi" w:hAnsi="Times New Roman" w:cs="Times New Roman"/>
+        </w:rPr>
+        <w:t xml:space="preserve">(4) </w:t>
+      </w:r>
+      <w:r>
+        <w:rPr>
+          <w:rFonts w:ascii="Times New Roman" w:eastAsiaTheme="minorHAnsi" w:hAnsi="Times New Roman" w:cs="Times New Roman"/>
+        </w:rPr>
+        <w:tab/>
+        <w:t xml:space="preserve">&lt;stmt&gt; </w:t>
+      </w:r>
+      <w:r>
+        <w:rPr>
+          <w:rFonts w:ascii="Times New Roman" w:eastAsiaTheme="minorHAnsi" w:hAnsi="Times New Roman" w:cs="Times New Roman"/>
+        </w:rPr>
+        <w:tab/>
+      </w:r>
+      <w:r>
+        <w:rPr>
+          <w:rFonts w:ascii="Times New Roman" w:eastAsiaTheme="minorHAnsi" w:hAnsi="Times New Roman" w:cs="Times New Roman"/>
+        </w:rPr>
+        <w:sym w:font="Wingdings" w:char="F0E0"/>
+      </w:r>
+      <w:r>
+        <w:rPr>
+          <w:rFonts w:ascii="Times New Roman" w:eastAsiaTheme="minorHAnsi" w:hAnsi="Times New Roman" w:cs="Times New Roman"/>
+        </w:rPr>
+        <w:t xml:space="preserve"> &lt;print&gt;</w:t>
+      </w:r>
+    </w:p>
+    <w:p>
+      <w:pPr>
+        <w:tabs>
+          <w:tab w:val="right" w:pos="1701"/>
+          <w:tab w:val="left" w:pos="1985"/>
+        </w:tabs>
+        <w:adjustRightInd w:val="0"/>
+        <w:rPr>
+          <w:rFonts w:ascii="Times New Roman" w:eastAsiaTheme="minorHAnsi" w:hAnsi="Times New Roman" w:cs="Times New Roman"/>
+        </w:rPr>
+      </w:pPr>
+      <w:r>
+        <w:rPr>
+          <w:rFonts w:ascii="Times New Roman" w:eastAsiaTheme="minorHAnsi" w:hAnsi="Times New Roman" w:cs="Times New Roman"/>
+        </w:rPr>
+        <w:t xml:space="preserve">(5) </w:t>
+      </w:r>
+      <w:r>
+        <w:rPr>
+          <w:rFonts w:ascii="Times New Roman" w:eastAsiaTheme="minorHAnsi" w:hAnsi="Times New Roman" w:cs="Times New Roman"/>
+        </w:rPr>
+        <w:tab/>
+      </w:r>
+      <w:r>
+        <w:rPr>
+          <w:rFonts w:ascii="Times New Roman" w:eastAsiaTheme="minorHAnsi" w:hAnsi="Times New Roman" w:cs="Times New Roman"/>
+        </w:rPr>
+        <w:tab/>
+      </w:r>
+      <w:r>
+        <w:rPr>
+          <w:rFonts w:ascii="Times New Roman" w:eastAsiaTheme="minorHAnsi" w:hAnsi="Times New Roman" w:cs="Times New Roman"/>
+        </w:rPr>
+        <w:tab/>
+        <w:t>| &lt;input&gt;</w:t>
+      </w:r>
+    </w:p>
+    <w:p>
+      <w:pPr>
+        <w:tabs>
+          <w:tab w:val="right" w:pos="1701"/>
+          <w:tab w:val="left" w:pos="1985"/>
+        </w:tabs>
+        <w:adjustRightInd w:val="0"/>
+        <w:rPr>
+          <w:rFonts w:ascii="Times New Roman" w:eastAsiaTheme="minorHAnsi" w:hAnsi="Times New Roman" w:cs="Times New Roman"/>
+        </w:rPr>
+      </w:pPr>
+      <w:r>
+        <w:rPr>
+          <w:rFonts w:ascii="Times New Roman" w:eastAsiaTheme="minorHAnsi" w:hAnsi="Times New Roman" w:cs="Times New Roman"/>
+        </w:rPr>
+        <w:t xml:space="preserve">(6) </w:t>
+      </w:r>
+      <w:r>
+        <w:rPr>
+          <w:rFonts w:ascii="Times New Roman" w:eastAsiaTheme="minorHAnsi" w:hAnsi="Times New Roman" w:cs="Times New Roman"/>
+        </w:rPr>
+        <w:tab/>
+      </w:r>
+      <w:r>
+        <w:rPr>
+          <w:rFonts w:ascii="Times New Roman" w:eastAsiaTheme="minorHAnsi" w:hAnsi="Times New Roman" w:cs="Times New Roman"/>
+        </w:rPr>
+        <w:tab/>
+      </w:r>
+      <w:r>
+        <w:rPr>
+          <w:rFonts w:ascii="Times New Roman" w:eastAsiaTheme="minorHAnsi" w:hAnsi="Times New Roman" w:cs="Times New Roman"/>
+        </w:rPr>
+        <w:tab/>
+        <w:t>| &lt;assign&gt;</w:t>
+      </w:r>
+    </w:p>
+    <w:p>
+      <w:pPr>
+        <w:tabs>
+          <w:tab w:val="right" w:pos="1701"/>
+          <w:tab w:val="left" w:pos="1985"/>
+        </w:tabs>
+        <w:adjustRightInd w:val="0"/>
+        <w:rPr>
+          <w:rFonts w:ascii="Times New Roman" w:eastAsiaTheme="minorHAnsi" w:hAnsi="Times New Roman" w:cs="Times New Roman"/>
+        </w:rPr>
+      </w:pPr>
+      <w:r>
+        <w:rPr>
+          <w:rFonts w:ascii="Times New Roman" w:eastAsiaTheme="minorHAnsi" w:hAnsi="Times New Roman" w:cs="Times New Roman"/>
+        </w:rPr>
+        <w:t xml:space="preserve">(7) </w:t>
+      </w:r>
+      <w:r>
+        <w:rPr>
+          <w:rFonts w:ascii="Times New Roman" w:eastAsiaTheme="minorHAnsi" w:hAnsi="Times New Roman" w:cs="Times New Roman"/>
+        </w:rPr>
+        <w:tab/>
+      </w:r>
+      <w:r>
+        <w:rPr>
+          <w:rFonts w:ascii="Times New Roman" w:eastAsiaTheme="minorHAnsi" w:hAnsi="Times New Roman" w:cs="Times New Roman"/>
+        </w:rPr>
+        <w:tab/>
+      </w:r>
+      <w:r>
+        <w:rPr>
+          <w:rFonts w:ascii="Times New Roman" w:eastAsiaTheme="minorHAnsi" w:hAnsi="Times New Roman" w:cs="Times New Roman"/>
+        </w:rPr>
+        <w:tab/>
+        <w:t>| &lt;if&gt;</w:t>
+      </w:r>
+    </w:p>
+    <w:p>
+      <w:pPr>
+        <w:tabs>
+          <w:tab w:val="right" w:pos="1701"/>
+          <w:tab w:val="left" w:pos="1985"/>
+        </w:tabs>
+        <w:adjustRightInd w:val="0"/>
+        <w:rPr>
+          <w:rFonts w:ascii="Times New Roman" w:eastAsiaTheme="minorHAnsi" w:hAnsi="Times New Roman" w:cs="Times New Roman"/>
+        </w:rPr>
+      </w:pPr>
+      <w:r>
+        <w:rPr>
+          <w:rFonts w:ascii="Times New Roman" w:eastAsiaTheme="minorHAnsi" w:hAnsi="Times New Roman" w:cs="Times New Roman"/>
+        </w:rPr>
+        <w:t xml:space="preserve">(8) </w:t>
+      </w:r>
+      <w:r>
+        <w:rPr>
+          <w:rFonts w:ascii="Times New Roman" w:eastAsiaTheme="minorHAnsi" w:hAnsi="Times New Roman" w:cs="Times New Roman"/>
+        </w:rPr>
+        <w:tab/>
+      </w:r>
+      <w:r>
+        <w:rPr>
+          <w:rFonts w:ascii="Times New Roman" w:eastAsiaTheme="minorHAnsi" w:hAnsi="Times New Roman" w:cs="Times New Roman"/>
+        </w:rPr>
+        <w:tab/>
+      </w:r>
+      <w:r>
+        <w:rPr>
+          <w:rFonts w:ascii="Times New Roman" w:eastAsiaTheme="minorHAnsi" w:hAnsi="Times New Roman" w:cs="Times New Roman"/>
+        </w:rPr>
+        <w:tab/>
+        <w:t>| &lt;while&gt;</w:t>
+      </w:r>
+    </w:p>
+    <w:p>
+      <w:pPr>
+        <w:tabs>
+          <w:tab w:val="right" w:pos="1701"/>
+          <w:tab w:val="left" w:pos="1985"/>
+        </w:tabs>
+        <w:adjustRightInd w:val="0"/>
+        <w:rPr>
+          <w:rFonts w:ascii="Times New Roman" w:eastAsiaTheme="minorHAnsi" w:hAnsi="Times New Roman" w:cs="Times New Roman"/>
+          <w:highlight w:val="yellow"/>
+        </w:rPr>
+      </w:pPr>
+      <w:r>
+        <w:rPr>
+          <w:rFonts w:ascii="Times New Roman" w:eastAsiaTheme="minorHAnsi" w:hAnsi="Times New Roman" w:cs="Times New Roman"/>
+          <w:highlight w:val="yellow"/>
+        </w:rPr>
+        <w:t>(9)</w:t>
+      </w:r>
+      <w:r>
+        <w:rPr>
+          <w:rFonts w:ascii="Times New Roman" w:eastAsiaTheme="minorHAnsi" w:hAnsi="Times New Roman" w:cs="Times New Roman"/>
+          <w:highlight w:val="yellow"/>
+        </w:rPr>
+        <w:tab/>
+      </w:r>
+      <w:r>
+        <w:rPr>
+          <w:rFonts w:ascii="Times New Roman" w:eastAsiaTheme="minorHAnsi" w:hAnsi="Times New Roman" w:cs="Times New Roman"/>
+          <w:highlight w:val="yellow"/>
+        </w:rPr>
+        <w:tab/>
+      </w:r>
+      <w:r>
+        <w:rPr>
+          <w:rFonts w:ascii="Times New Roman" w:eastAsiaTheme="minorHAnsi" w:hAnsi="Times New Roman" w:cs="Times New Roman"/>
+          <w:highlight w:val="yellow"/>
+        </w:rPr>
+        <w:tab/>
+        <w:t>| &lt;for&gt;</w:t>
+      </w:r>
+    </w:p>
+    <w:p>
+      <w:pPr>
+        <w:tabs>
+          <w:tab w:val="right" w:pos="1701"/>
+          <w:tab w:val="left" w:pos="1985"/>
+        </w:tabs>
+        <w:adjustRightInd w:val="0"/>
+        <w:rPr>
+          <w:rFonts w:ascii="Times New Roman" w:eastAsiaTheme="minorHAnsi" w:hAnsi="Times New Roman" w:cs="Times New Roman"/>
+        </w:rPr>
+      </w:pPr>
+      <w:r>
+        <w:rPr>
+          <w:rFonts w:ascii="Times New Roman" w:eastAsiaTheme="minorHAnsi" w:hAnsi="Times New Roman" w:cs="Times New Roman"/>
+        </w:rPr>
+        <w:t xml:space="preserve">(10) </w:t>
+      </w:r>
+      <w:r>
+        <w:rPr>
+          <w:rFonts w:ascii="Times New Roman" w:eastAsiaTheme="minorHAnsi" w:hAnsi="Times New Roman" w:cs="Times New Roman"/>
+        </w:rPr>
+        <w:tab/>
+        <w:t>&lt;print&gt;</w:t>
+      </w:r>
+      <w:r>
+        <w:rPr>
+          <w:rFonts w:ascii="Times New Roman" w:eastAsiaTheme="minorHAnsi" w:hAnsi="Times New Roman" w:cs="Times New Roman"/>
+        </w:rPr>
+        <w:tab/>
+      </w:r>
+      <w:r>
+        <w:rPr>
+          <w:rFonts w:ascii="Times New Roman" w:eastAsiaTheme="minorHAnsi" w:hAnsi="Times New Roman" w:cs="Times New Roman"/>
+        </w:rPr>
+        <w:sym w:font="Wingdings" w:char="F0E0"/>
+      </w:r>
+      <w:r>
+        <w:rPr>
+          <w:rFonts w:ascii="Times New Roman" w:eastAsiaTheme="minorHAnsi" w:hAnsi="Times New Roman" w:cs="Times New Roman"/>
+        </w:rPr>
+        <w:t xml:space="preserve"> “print” &lt;p-arg&gt;</w:t>
+      </w:r>
+    </w:p>
+    <w:p>
+      <w:pPr>
+        <w:tabs>
+          <w:tab w:val="right" w:pos="1701"/>
+          <w:tab w:val="left" w:pos="1985"/>
+        </w:tabs>
+        <w:adjustRightInd w:val="0"/>
+        <w:rPr>
+          <w:rFonts w:ascii="Times New Roman" w:eastAsiaTheme="minorHAnsi" w:hAnsi="Times New Roman" w:cs="Times New Roman"/>
+        </w:rPr>
+      </w:pPr>
+      <w:r>
+        <w:rPr>
+          <w:rFonts w:ascii="Times New Roman" w:eastAsiaTheme="minorHAnsi" w:hAnsi="Times New Roman" w:cs="Times New Roman"/>
+        </w:rPr>
+        <w:t xml:space="preserve">(11) </w:t>
+      </w:r>
+      <w:r>
+        <w:rPr>
+          <w:rFonts w:ascii="Times New Roman" w:eastAsiaTheme="minorHAnsi" w:hAnsi="Times New Roman" w:cs="Times New Roman"/>
+        </w:rPr>
+        <w:tab/>
+        <w:t xml:space="preserve">&lt;p-arg&gt; </w:t>
+      </w:r>
+      <w:r>
+        <w:rPr>
+          <w:rFonts w:ascii="Times New Roman" w:eastAsiaTheme="minorHAnsi" w:hAnsi="Times New Roman" w:cs="Times New Roman"/>
+        </w:rPr>
+        <w:tab/>
+      </w:r>
+      <w:r>
+        <w:rPr>
+          <w:rFonts w:ascii="Times New Roman" w:eastAsiaTheme="minorHAnsi" w:hAnsi="Times New Roman" w:cs="Times New Roman"/>
+        </w:rPr>
+        <w:sym w:font="Wingdings" w:char="F0E0"/>
+      </w:r>
+      <w:r>
+        <w:rPr>
+          <w:rFonts w:ascii="Times New Roman" w:eastAsiaTheme="minorHAnsi" w:hAnsi="Times New Roman" w:cs="Times New Roman"/>
+        </w:rPr>
+        <w:t xml:space="preserve"> S</w:t>
+      </w:r>
+      <w:r>
+        <w:rPr>
+          <w:rFonts w:ascii="Times New Roman" w:eastAsiaTheme="minorHAnsi" w:hAnsi="Times New Roman" w:cs="Times New Roman"/>
+          <w:b/>
+          <w:bCs/>
         </w:rPr>
         <w:t>TRING</w:t>
       </w:r>
@@ -1751,6 +1810,7 @@
         <w:rPr>
           <w:rFonts w:ascii="Times New Roman" w:eastAsiaTheme="minorHAnsi" w:hAnsi="Times New Roman" w:cs="Times New Roman"/>
         </w:rPr>
+        <w:lastRenderedPageBreak/>
         <w:t xml:space="preserve">(40) </w:t>
       </w:r>
       <w:r>
@@ -1844,7 +1904,6 @@
         <w:rPr>
           <w:rFonts w:ascii="Times New Roman" w:eastAsiaTheme="minorHAnsi" w:hAnsi="Times New Roman" w:cs="Times New Roman"/>
         </w:rPr>
-        <w:lastRenderedPageBreak/>
         <w:t xml:space="preserve">(43) </w:t>
       </w:r>
       <w:r>
@@ -1873,12 +1932,16 @@
       <w:pPr>
         <w:rPr>
           <w:rFonts w:ascii="Times New Roman" w:hAnsi="Times New Roman" w:cs="Times New Roman"/>
+          <w:b/>
+          <w:bCs/>
           <w:lang w:val="en-US"/>
         </w:rPr>
       </w:pPr>
       <w:r>
         <w:rPr>
           <w:rFonts w:ascii="Times New Roman" w:hAnsi="Times New Roman" w:cs="Times New Roman"/>
+          <w:b/>
+          <w:bCs/>
           <w:lang w:val="en-US"/>
         </w:rPr>
         <w:t>2. The state transition diagram</w:t>
@@ -1951,85 +2014,28 @@
       <w:pPr>
         <w:rPr>
           <w:rFonts w:ascii="Times New Roman" w:hAnsi="Times New Roman" w:cs="Times New Roman"/>
+          <w:b/>
+          <w:bCs/>
           <w:lang w:val="en-US"/>
         </w:rPr>
       </w:pPr>
       <w:r>
+        <w:rPr>
+          <w:rFonts w:ascii="Times New Roman" w:hAnsi="Times New Roman" w:cs="Times New Roman"/>
+          <w:b/>
+          <w:bCs/>
+          <w:lang w:val="en-US"/>
+        </w:rPr>
+        <w:t>3. Problems encountered</w:t>
+      </w:r>
+    </w:p>
+    <w:p>
+      <w:pPr>
         <w:rPr>
           <w:rFonts w:ascii="Times New Roman" w:hAnsi="Times New Roman" w:cs="Times New Roman"/>
           <w:lang w:val="en-US"/>
         </w:rPr>
-        <w:t>3. Problems encountered</w:t>
-      </w:r>
-    </w:p>
-    <w:p>
-      <w:pPr>
-        <w:autoSpaceDE w:val="0"/>
-        <w:autoSpaceDN w:val="0"/>
-        <w:adjustRightInd w:val="0"/>
-        <w:rPr>
-          <w:rFonts w:ascii="Times New Roman" w:hAnsi="Times New Roman" w:cs="Times New Roman"/>
-          <w:lang w:val="en-US"/>
-        </w:rPr>
-      </w:pPr>
-      <w:r>
-        <w:rPr>
-          <w:rFonts w:ascii="Times New Roman" w:hAnsi="Times New Roman" w:cs="Times New Roman"/>
-          <w:lang w:val="en-US"/>
-        </w:rPr>
-        <w:t>What unsolvable problems did you encounter?</w:t>
-      </w:r>
-    </w:p>
-    <w:p>
-      <w:pPr>
-        <w:autoSpaceDE w:val="0"/>
-        <w:autoSpaceDN w:val="0"/>
-        <w:adjustRightInd w:val="0"/>
-        <w:rPr>
-          <w:rFonts w:ascii="Times New Roman" w:hAnsi="Times New Roman" w:cs="Times New Roman"/>
-          <w:lang w:val="en-US"/>
-        </w:rPr>
-      </w:pPr>
-      <w:r>
-        <w:rPr>
-          <w:rFonts w:ascii="Times New Roman" w:hAnsi="Times New Roman" w:cs="Times New Roman"/>
-          <w:lang w:val="en-US"/>
-        </w:rPr>
-        <w:t>* How did you try to solve the problems?</w:t>
-      </w:r>
-    </w:p>
-    <w:p>
-      <w:pPr>
-        <w:autoSpaceDE w:val="0"/>
-        <w:autoSpaceDN w:val="0"/>
-        <w:adjustRightInd w:val="0"/>
-        <w:rPr>
-          <w:rFonts w:ascii="Times New Roman" w:hAnsi="Times New Roman" w:cs="Times New Roman"/>
-          <w:lang w:val="en-US"/>
-        </w:rPr>
-      </w:pPr>
-      <w:r>
-        <w:rPr>
-          <w:rFonts w:ascii="Times New Roman" w:hAnsi="Times New Roman" w:cs="Times New Roman"/>
-          <w:lang w:val="en-US"/>
-        </w:rPr>
-        <w:t>* Where do you think the solution might lay?</w:t>
-      </w:r>
-    </w:p>
-    <w:p>
-      <w:pPr>
-        <w:rPr>
-          <w:rFonts w:ascii="Times New Roman" w:hAnsi="Times New Roman" w:cs="Times New Roman"/>
-          <w:lang w:val="en-US"/>
-        </w:rPr>
-      </w:pPr>
-      <w:r>
-        <w:rPr>
-          <w:rFonts w:ascii="Times New Roman" w:hAnsi="Times New Roman" w:cs="Times New Roman"/>
-          <w:lang w:val="en-US"/>
-        </w:rPr>
-        <w:t>· What would you do to try and solve the problem if you had more time?</w:t>
-      </w:r>
+      </w:pPr>
     </w:p>
     <w:sectPr>
       <w:pgSz w:w="12240" w:h="15840"/>
@@ -2740,7 +2746,6 @@
   <w:style w:type="character" w:default="1" w:styleId="DefaultParagraphFont">
     <w:name w:val="Default Paragraph Font"/>
     <w:uiPriority w:val="1"/>
-    <w:semiHidden/>
     <w:unhideWhenUsed/>
   </w:style>
   <w:style w:type="table" w:default="1" w:styleId="TableNormal">

</xml_diff>